<commit_message>
atualização do arquivo inicio do curso
</commit_message>
<xml_diff>
--- a/orlando-iniciodocurso.docx
+++ b/orlando-iniciodocurso.docx
@@ -3,55 +3,346 @@
 <w:document xmlns:wpc="http://schemas.microsoft.com/office/word/2010/wordprocessingCanvas" xmlns:cx="http://schemas.microsoft.com/office/drawing/2014/chartex" xmlns:cx1="http://schemas.microsoft.com/office/drawing/2015/9/8/chartex" xmlns:cx2="http://schemas.microsoft.com/office/drawing/2015/10/21/chartex" xmlns:cx3="http://schemas.microsoft.com/office/drawing/2016/5/9/chartex" xmlns:cx4="http://schemas.microsoft.com/office/drawing/2016/5/10/chartex" xmlns:cx5="http://schemas.microsoft.com/office/drawing/2016/5/11/chartex" xmlns:cx6="http://schemas.microsoft.com/office/drawing/2016/5/12/chartex" xmlns:cx7="http://schemas.microsoft.com/office/drawing/2016/5/13/chartex" xmlns:cx8="http://schemas.microsoft.com/office/drawing/2016/5/14/chartex" xmlns:mc="http://schemas.openxmlformats.org/markup-compatibility/2006" xmlns:aink="http://schemas.microsoft.com/office/drawing/2016/ink" xmlns:am3d="http://schemas.microsoft.com/office/drawing/2017/model3d" xmlns:o="urn:schemas-microsoft-com:office:office" xmlns:r="http://schemas.openxmlformats.org/officeDocument/2006/relationships" xmlns:m="http://schemas.openxmlformats.org/officeDocument/2006/math" xmlns:v="urn:schemas-microsoft-com:vml" xmlns:wp14="http://schemas.microsoft.com/office/word/2010/wordprocessingDrawing" xmlns:wp="http://schemas.openxmlformats.org/drawingml/2006/wordprocessingDrawing" xmlns:w10="urn:schemas-microsoft-com:office:word" xmlns:w="http://schemas.openxmlformats.org/wordprocessingml/2006/main" xmlns:w14="http://schemas.microsoft.com/office/word/2010/wordml" xmlns:w15="http://schemas.microsoft.com/office/word/2012/wordml" xmlns:w16cid="http://schemas.microsoft.com/office/word/2016/wordml/cid" xmlns:w16se="http://schemas.microsoft.com/office/word/2015/wordml/symex" xmlns:wpg="http://schemas.microsoft.com/office/word/2010/wordprocessingGroup" xmlns:wpi="http://schemas.microsoft.com/office/word/2010/wordprocessingInk" xmlns:wne="http://schemas.microsoft.com/office/word/2006/wordml" xmlns:wps="http://schemas.microsoft.com/office/word/2010/wordprocessingShape" mc:Ignorable="w14 w15 w16se w16cid wp14">
   <w:body>
     <w:p>
-      <w:r>
+      <w:pPr>
+        <w:spacing w:line="360" w:lineRule="auto"/>
+        <w:rPr>
+          <w:sz w:val="32"/>
+        </w:rPr>
+      </w:pPr>
+      <w:r>
+        <w:rPr>
+          <w:sz w:val="32"/>
+        </w:rPr>
         <w:t>Curso: Jogos Digitais</w:t>
       </w:r>
     </w:p>
     <w:p>
-      <w:r>
+      <w:pPr>
+        <w:spacing w:line="360" w:lineRule="auto"/>
+        <w:rPr>
+          <w:rFonts w:ascii="Arial" w:hAnsi="Arial" w:cs="Arial"/>
+          <w:sz w:val="24"/>
+          <w:szCs w:val="24"/>
+        </w:rPr>
+      </w:pPr>
+      <w:r>
+        <w:rPr>
+          <w:rFonts w:ascii="Arial" w:hAnsi="Arial" w:cs="Arial"/>
+          <w:sz w:val="24"/>
+          <w:szCs w:val="24"/>
+        </w:rPr>
         <w:t>Nome: Beatriz Alves da Silva</w:t>
       </w:r>
     </w:p>
     <w:p>
-      <w:r>
+      <w:pPr>
+        <w:spacing w:line="360" w:lineRule="auto"/>
+        <w:rPr>
+          <w:rFonts w:ascii="Arial" w:hAnsi="Arial" w:cs="Arial"/>
+          <w:sz w:val="24"/>
+          <w:szCs w:val="24"/>
+        </w:rPr>
+      </w:pPr>
+      <w:r>
+        <w:rPr>
+          <w:rFonts w:ascii="Arial" w:hAnsi="Arial" w:cs="Arial"/>
+          <w:sz w:val="24"/>
+          <w:szCs w:val="24"/>
+        </w:rPr>
         <w:t>Curso:</w:t>
+      </w:r>
+      <w:r>
+        <w:rPr>
+          <w:rFonts w:ascii="Arial" w:hAnsi="Arial" w:cs="Arial"/>
+          <w:sz w:val="24"/>
+          <w:szCs w:val="24"/>
+        </w:rPr>
+        <w:t xml:space="preserve"> </w:t>
+      </w:r>
+      <w:r>
+        <w:rPr>
+          <w:rFonts w:ascii="Arial" w:hAnsi="Arial" w:cs="Arial"/>
+          <w:sz w:val="24"/>
+          <w:szCs w:val="24"/>
+        </w:rPr>
+        <w:t xml:space="preserve">Desenvolvimento de Sistemas na </w:t>
+      </w:r>
+      <w:proofErr w:type="spellStart"/>
+      <w:r>
+        <w:rPr>
+          <w:rFonts w:ascii="Arial" w:hAnsi="Arial" w:cs="Arial"/>
+          <w:sz w:val="24"/>
+          <w:szCs w:val="24"/>
+        </w:rPr>
+        <w:t>Etec</w:t>
+      </w:r>
+      <w:proofErr w:type="spellEnd"/>
+      <w:r>
+        <w:rPr>
+          <w:rFonts w:ascii="Arial" w:hAnsi="Arial" w:cs="Arial"/>
+          <w:sz w:val="24"/>
+          <w:szCs w:val="24"/>
+        </w:rPr>
+        <w:t xml:space="preserve"> Belém</w:t>
       </w:r>
     </w:p>
     <w:p>
-      <w:r>
+      <w:pPr>
+        <w:spacing w:line="360" w:lineRule="auto"/>
+        <w:rPr>
+          <w:rFonts w:ascii="Arial" w:hAnsi="Arial" w:cs="Arial"/>
+          <w:sz w:val="24"/>
+          <w:szCs w:val="24"/>
+        </w:rPr>
+      </w:pPr>
+      <w:r>
+        <w:rPr>
+          <w:rFonts w:ascii="Arial" w:hAnsi="Arial" w:cs="Arial"/>
+          <w:sz w:val="24"/>
+          <w:szCs w:val="24"/>
+        </w:rPr>
         <w:t>Série/módulo</w:t>
       </w:r>
       <w:r>
+        <w:rPr>
+          <w:rFonts w:ascii="Arial" w:hAnsi="Arial" w:cs="Arial"/>
+          <w:sz w:val="24"/>
+          <w:szCs w:val="24"/>
+        </w:rPr>
         <w:t>:</w:t>
       </w:r>
-      <w:bookmarkStart w:id="0" w:name="_GoBack"/>
-      <w:bookmarkEnd w:id="0"/>
+      <w:r>
+        <w:rPr>
+          <w:rFonts w:ascii="Arial" w:hAnsi="Arial" w:cs="Arial"/>
+          <w:sz w:val="24"/>
+          <w:szCs w:val="24"/>
+        </w:rPr>
+        <w:t xml:space="preserve"> 1 </w:t>
+      </w:r>
+      <w:r>
+        <w:rPr>
+          <w:rFonts w:ascii="Arial" w:hAnsi="Arial" w:cs="Arial"/>
+          <w:sz w:val="24"/>
+          <w:szCs w:val="24"/>
+        </w:rPr>
+        <w:t>ano do ensino médio</w:t>
+      </w:r>
     </w:p>
     <w:p>
-      <w:r>
+      <w:pPr>
+        <w:spacing w:line="360" w:lineRule="auto"/>
+        <w:rPr>
+          <w:rFonts w:ascii="Arial" w:hAnsi="Arial" w:cs="Arial"/>
+          <w:sz w:val="24"/>
+          <w:szCs w:val="24"/>
+        </w:rPr>
+      </w:pPr>
+      <w:bookmarkStart w:id="0" w:name="_GoBack"/>
+      <w:r>
+        <w:rPr>
+          <w:rFonts w:ascii="Arial" w:hAnsi="Arial" w:cs="Arial"/>
+          <w:sz w:val="24"/>
+          <w:szCs w:val="24"/>
+        </w:rPr>
         <w:t>Linguagem Programação</w:t>
       </w:r>
+      <w:r>
+        <w:rPr>
+          <w:rFonts w:ascii="Arial" w:hAnsi="Arial" w:cs="Arial"/>
+          <w:sz w:val="24"/>
+          <w:szCs w:val="24"/>
+        </w:rPr>
+        <w:t>:</w:t>
+      </w:r>
+      <w:r>
+        <w:rPr>
+          <w:rFonts w:ascii="Arial" w:hAnsi="Arial" w:cs="Arial"/>
+          <w:sz w:val="24"/>
+          <w:szCs w:val="24"/>
+        </w:rPr>
+        <w:t xml:space="preserve"> iniciante em </w:t>
+      </w:r>
+      <w:proofErr w:type="spellStart"/>
+      <w:r>
+        <w:rPr>
+          <w:rFonts w:ascii="Arial" w:hAnsi="Arial" w:cs="Arial"/>
+          <w:sz w:val="24"/>
+          <w:szCs w:val="24"/>
+        </w:rPr>
+        <w:t>java</w:t>
+      </w:r>
+      <w:proofErr w:type="spellEnd"/>
+      <w:r>
+        <w:rPr>
+          <w:rFonts w:ascii="Arial" w:hAnsi="Arial" w:cs="Arial"/>
+          <w:sz w:val="24"/>
+          <w:szCs w:val="24"/>
+        </w:rPr>
+        <w:t>.</w:t>
+      </w:r>
     </w:p>
+    <w:bookmarkEnd w:id="0"/>
     <w:p>
-      <w:r>
+      <w:pPr>
+        <w:spacing w:line="360" w:lineRule="auto"/>
+        <w:rPr>
+          <w:rFonts w:ascii="Arial" w:hAnsi="Arial" w:cs="Arial"/>
+          <w:sz w:val="24"/>
+          <w:szCs w:val="24"/>
+          <w:u w:val="single"/>
+        </w:rPr>
+      </w:pPr>
+      <w:r>
+        <w:rPr>
+          <w:rFonts w:ascii="Arial" w:hAnsi="Arial" w:cs="Arial"/>
+          <w:sz w:val="24"/>
+          <w:szCs w:val="24"/>
+        </w:rPr>
         <w:t>Programas de Imagem</w:t>
       </w:r>
-    </w:p>
-    <w:p>
+      <w:r>
+        <w:rPr>
+          <w:rFonts w:ascii="Arial" w:hAnsi="Arial" w:cs="Arial"/>
+          <w:sz w:val="24"/>
+          <w:szCs w:val="24"/>
+        </w:rPr>
+        <w:t xml:space="preserve">: iniciante em adobe </w:t>
+      </w:r>
       <w:proofErr w:type="spellStart"/>
       <w:r>
-        <w:t>IDE’s</w:t>
+        <w:rPr>
+          <w:rFonts w:ascii="Arial" w:hAnsi="Arial" w:cs="Arial"/>
+          <w:sz w:val="24"/>
+          <w:szCs w:val="24"/>
+        </w:rPr>
+        <w:t>photoshop</w:t>
       </w:r>
       <w:proofErr w:type="spellEnd"/>
     </w:p>
     <w:p>
-      <w:r>
-        <w:t>Banco de dados</w:t>
-      </w:r>
+      <w:pPr>
+        <w:spacing w:line="360" w:lineRule="auto"/>
+        <w:rPr>
+          <w:rFonts w:ascii="Arial" w:hAnsi="Arial" w:cs="Arial"/>
+          <w:sz w:val="24"/>
+          <w:szCs w:val="24"/>
+        </w:rPr>
+      </w:pPr>
+      <w:proofErr w:type="spellStart"/>
+      <w:r>
+        <w:rPr>
+          <w:rFonts w:ascii="Arial" w:hAnsi="Arial" w:cs="Arial"/>
+          <w:sz w:val="24"/>
+          <w:szCs w:val="24"/>
+        </w:rPr>
+        <w:t>IDE’s</w:t>
+      </w:r>
+      <w:proofErr w:type="spellEnd"/>
+      <w:r>
+        <w:rPr>
+          <w:rFonts w:ascii="Arial" w:hAnsi="Arial" w:cs="Arial"/>
+          <w:sz w:val="24"/>
+          <w:szCs w:val="24"/>
+        </w:rPr>
+        <w:t xml:space="preserve">: Visual Studio </w:t>
+      </w:r>
+      <w:proofErr w:type="spellStart"/>
+      <w:r>
+        <w:rPr>
+          <w:rFonts w:ascii="Arial" w:hAnsi="Arial" w:cs="Arial"/>
+          <w:sz w:val="24"/>
+          <w:szCs w:val="24"/>
+        </w:rPr>
+        <w:t>Code</w:t>
+      </w:r>
+      <w:proofErr w:type="spellEnd"/>
     </w:p>
     <w:p>
-      <w:r>
+      <w:pPr>
+        <w:spacing w:line="360" w:lineRule="auto"/>
+        <w:rPr>
+          <w:rFonts w:ascii="Arial" w:hAnsi="Arial" w:cs="Arial"/>
+          <w:sz w:val="24"/>
+          <w:szCs w:val="24"/>
+        </w:rPr>
+      </w:pPr>
+      <w:r>
+        <w:rPr>
+          <w:rFonts w:ascii="Arial" w:hAnsi="Arial" w:cs="Arial"/>
+          <w:sz w:val="24"/>
+          <w:szCs w:val="24"/>
+        </w:rPr>
+        <w:t>Banco de dados</w:t>
+      </w:r>
+      <w:r>
+        <w:rPr>
+          <w:rFonts w:ascii="Arial" w:hAnsi="Arial" w:cs="Arial"/>
+          <w:sz w:val="24"/>
+          <w:szCs w:val="24"/>
+        </w:rPr>
+        <w:t xml:space="preserve">: iniciante em </w:t>
+      </w:r>
+      <w:proofErr w:type="spellStart"/>
+      <w:r>
+        <w:rPr>
+          <w:rFonts w:ascii="Arial" w:hAnsi="Arial" w:cs="Arial"/>
+          <w:sz w:val="24"/>
+          <w:szCs w:val="24"/>
+        </w:rPr>
+        <w:t>Mysql</w:t>
+      </w:r>
+      <w:proofErr w:type="spellEnd"/>
+    </w:p>
+    <w:p>
+      <w:pPr>
+        <w:spacing w:line="360" w:lineRule="auto"/>
+        <w:rPr>
+          <w:rFonts w:ascii="Arial" w:hAnsi="Arial" w:cs="Arial"/>
+          <w:sz w:val="24"/>
+          <w:szCs w:val="24"/>
+        </w:rPr>
+      </w:pPr>
+      <w:r>
+        <w:rPr>
+          <w:rFonts w:ascii="Arial" w:hAnsi="Arial" w:cs="Arial"/>
+          <w:sz w:val="24"/>
+          <w:szCs w:val="24"/>
+        </w:rPr>
         <w:t>O que você sabe sobre criação de jogos digitais?</w:t>
+      </w:r>
+    </w:p>
+    <w:p>
+      <w:pPr>
+        <w:spacing w:line="360" w:lineRule="auto"/>
+        <w:rPr>
+          <w:rFonts w:ascii="Arial" w:hAnsi="Arial" w:cs="Arial"/>
+          <w:sz w:val="24"/>
+          <w:szCs w:val="24"/>
+        </w:rPr>
+      </w:pPr>
+      <w:r>
+        <w:rPr>
+          <w:rFonts w:ascii="Arial" w:hAnsi="Arial" w:cs="Arial"/>
+          <w:sz w:val="24"/>
+          <w:szCs w:val="24"/>
+        </w:rPr>
+        <w:t>Basicam</w:t>
+      </w:r>
+      <w:r>
+        <w:rPr>
+          <w:rFonts w:ascii="Arial" w:hAnsi="Arial" w:cs="Arial"/>
+          <w:sz w:val="24"/>
+          <w:szCs w:val="24"/>
+        </w:rPr>
+        <w:t>en</w:t>
+      </w:r>
+      <w:r>
+        <w:rPr>
+          <w:rFonts w:ascii="Arial" w:hAnsi="Arial" w:cs="Arial"/>
+          <w:sz w:val="24"/>
+          <w:szCs w:val="24"/>
+        </w:rPr>
+        <w:t>te não sei praticamente nada, estava curiosa e queria aprender sobre o assunto.</w:t>
       </w:r>
     </w:p>
     <w:sectPr>
@@ -462,6 +753,27 @@
     <w:name w:val="Normal"/>
     <w:qFormat/>
   </w:style>
+  <w:style w:type="paragraph" w:styleId="Ttulo1">
+    <w:name w:val="heading 1"/>
+    <w:basedOn w:val="Normal"/>
+    <w:next w:val="Normal"/>
+    <w:link w:val="Ttulo1Char"/>
+    <w:uiPriority w:val="9"/>
+    <w:qFormat/>
+    <w:rsid w:val="008725F5"/>
+    <w:pPr>
+      <w:keepNext/>
+      <w:keepLines/>
+      <w:spacing w:before="240" w:after="0"/>
+      <w:outlineLvl w:val="0"/>
+    </w:pPr>
+    <w:rPr>
+      <w:rFonts w:asciiTheme="majorHAnsi" w:eastAsiaTheme="majorEastAsia" w:hAnsiTheme="majorHAnsi" w:cstheme="majorBidi"/>
+      <w:color w:val="2F5496" w:themeColor="accent1" w:themeShade="BF"/>
+      <w:sz w:val="32"/>
+      <w:szCs w:val="32"/>
+    </w:rPr>
+  </w:style>
   <w:style w:type="character" w:default="1" w:styleId="Fontepargpadro">
     <w:name w:val="Default Paragraph Font"/>
     <w:uiPriority w:val="1"/>
@@ -488,6 +800,19 @@
     <w:uiPriority w:val="99"/>
     <w:semiHidden/>
     <w:unhideWhenUsed/>
+  </w:style>
+  <w:style w:type="character" w:customStyle="1" w:styleId="Ttulo1Char">
+    <w:name w:val="Título 1 Char"/>
+    <w:basedOn w:val="Fontepargpadro"/>
+    <w:link w:val="Ttulo1"/>
+    <w:uiPriority w:val="9"/>
+    <w:rsid w:val="008725F5"/>
+    <w:rPr>
+      <w:rFonts w:asciiTheme="majorHAnsi" w:eastAsiaTheme="majorEastAsia" w:hAnsiTheme="majorHAnsi" w:cstheme="majorBidi"/>
+      <w:color w:val="2F5496" w:themeColor="accent1" w:themeShade="BF"/>
+      <w:sz w:val="32"/>
+      <w:szCs w:val="32"/>
+    </w:rPr>
   </w:style>
 </w:styles>
 </file>

</xml_diff>